<commit_message>
Working Payment Site Navigation
</commit_message>
<xml_diff>
--- a/FinalIteration/ProjectFinalIteration.docx
+++ b/FinalIteration/ProjectFinalIteration.docx
@@ -26,16 +26,16 @@
     </w:p>
     <w:p>
       <w:pPr>
-        <w:pStyle w:val="Normal1"/>
-        <w:rPr/>
-      </w:pPr>
-      <w:r>
-        <w:rPr/>
-      </w:r>
-    </w:p>
-    <w:p>
-      <w:pPr>
-        <w:pStyle w:val="Normal1"/>
+        <w:pStyle w:val="LO-normal"/>
+        <w:rPr/>
+      </w:pPr>
+      <w:r>
+        <w:rPr/>
+      </w:r>
+    </w:p>
+    <w:p>
+      <w:pPr>
+        <w:pStyle w:val="LO-normal"/>
         <w:rPr>
           <w:rFonts w:ascii="Arial" w:hAnsi="Arial" w:eastAsia="Arial" w:cs="Arial"/>
         </w:rPr>
@@ -50,7 +50,7 @@
     </w:p>
     <w:p>
       <w:pPr>
-        <w:pStyle w:val="Normal1"/>
+        <w:pStyle w:val="LO-normal"/>
         <w:numPr>
           <w:ilvl w:val="0"/>
           <w:numId w:val="3"/>
@@ -74,7 +74,7 @@
     </w:p>
     <w:p>
       <w:pPr>
-        <w:pStyle w:val="Normal1"/>
+        <w:pStyle w:val="LO-normal"/>
         <w:numPr>
           <w:ilvl w:val="0"/>
           <w:numId w:val="3"/>
@@ -97,7 +97,7 @@
     </w:p>
     <w:p>
       <w:pPr>
-        <w:pStyle w:val="Normal1"/>
+        <w:pStyle w:val="LO-normal"/>
         <w:rPr>
           <w:rFonts w:ascii="Arial" w:hAnsi="Arial" w:eastAsia="Arial" w:cs="Arial"/>
         </w:rPr>
@@ -110,7 +110,7 @@
     </w:p>
     <w:p>
       <w:pPr>
-        <w:pStyle w:val="Normal1"/>
+        <w:pStyle w:val="LO-normal"/>
         <w:rPr>
           <w:rFonts w:ascii="Arial" w:hAnsi="Arial" w:eastAsia="Arial" w:cs="Arial"/>
           <w:sz w:val="30"/>
@@ -181,7 +181,7 @@
     </w:p>
     <w:p>
       <w:pPr>
-        <w:pStyle w:val="Normal1"/>
+        <w:pStyle w:val="LO-normal"/>
         <w:rPr>
           <w:rFonts w:ascii="Arial" w:hAnsi="Arial" w:eastAsia="Arial" w:cs="Arial"/>
           <w:b/>
@@ -252,7 +252,7 @@
     </w:p>
     <w:p>
       <w:pPr>
-        <w:pStyle w:val="Normal1"/>
+        <w:pStyle w:val="LO-normal"/>
         <w:rPr>
           <w:rFonts w:ascii="Arial" w:hAnsi="Arial" w:eastAsia="Arial" w:cs="Arial"/>
           <w:b/>
@@ -270,7 +270,7 @@
     </w:p>
     <w:p>
       <w:pPr>
-        <w:pStyle w:val="Normal1"/>
+        <w:pStyle w:val="LO-normal"/>
         <w:rPr>
           <w:rFonts w:ascii="Arial" w:hAnsi="Arial" w:eastAsia="Arial" w:cs="Arial"/>
         </w:rPr>
@@ -284,7 +284,7 @@
     </w:p>
     <w:p>
       <w:pPr>
-        <w:pStyle w:val="Normal1"/>
+        <w:pStyle w:val="LO-normal"/>
         <w:spacing w:lineRule="auto" w:line="276"/>
         <w:rPr>
           <w:rFonts w:ascii="Arial" w:hAnsi="Arial" w:eastAsia="Arial" w:cs="Arial"/>
@@ -298,7 +298,7 @@
     </w:p>
     <w:p>
       <w:pPr>
-        <w:pStyle w:val="Normal1"/>
+        <w:pStyle w:val="LO-normal"/>
         <w:ind w:left="0" w:hanging="0"/>
         <w:rPr/>
       </w:pPr>
@@ -316,7 +316,7 @@
       <w:sdtContent>
         <w:p>
           <w:pPr>
-            <w:pStyle w:val="Normal1"/>
+            <w:pStyle w:val="LO-normal"/>
             <w:widowControl w:val="false"/>
             <w:spacing w:lineRule="auto" w:line="240" w:before="60" w:after="0"/>
             <w:rPr>
@@ -358,6 +358,7 @@
               <w:b w:val="false"/>
               <w:shd w:fill="auto" w:val="clear"/>
               <w:szCs w:val="22"/>
+              <w:vanish w:val="false"/>
               <w:rFonts w:eastAsia="Arial" w:cs="Arial" w:ascii="Arial" w:hAnsi="Arial"/>
               <w:color w:val="1155CC"/>
             </w:rPr>
@@ -380,6 +381,7 @@
               <w:b w:val="false"/>
               <w:shd w:fill="auto" w:val="clear"/>
               <w:szCs w:val="22"/>
+              <w:vanish w:val="false"/>
               <w:rFonts w:eastAsia="Arial" w:cs="Arial" w:ascii="Arial" w:hAnsi="Arial"/>
               <w:color w:val="1155CC"/>
             </w:rPr>
@@ -397,6 +399,7 @@
                 <w:smallCaps w:val="false"/>
                 <w:strike w:val="false"/>
                 <w:dstrike w:val="false"/>
+                <w:vanish w:val="false"/>
                 <w:color w:val="1155CC"/>
                 <w:position w:val="0"/>
                 <w:sz w:val="22"/>
@@ -412,7 +415,7 @@
         </w:p>
         <w:p>
           <w:pPr>
-            <w:pStyle w:val="Normal1"/>
+            <w:pStyle w:val="LO-normal"/>
             <w:widowControl w:val="false"/>
             <w:spacing w:lineRule="auto" w:line="240" w:before="60" w:after="0"/>
             <w:rPr>
@@ -446,6 +449,7 @@
                 <w:smallCaps w:val="false"/>
                 <w:strike w:val="false"/>
                 <w:dstrike w:val="false"/>
+                <w:vanish w:val="false"/>
                 <w:color w:val="1155CC"/>
                 <w:position w:val="0"/>
                 <w:sz w:val="24"/>
@@ -474,6 +478,7 @@
               <w:b w:val="false"/>
               <w:shd w:fill="auto" w:val="clear"/>
               <w:szCs w:val="24"/>
+              <w:vanish w:val="false"/>
               <w:rFonts w:eastAsia="Verdana" w:cs="Verdana"/>
               <w:color w:val="1155CC"/>
             </w:rPr>
@@ -484,7 +489,7 @@
     </w:sdt>
     <w:p>
       <w:pPr>
-        <w:pStyle w:val="Normal1"/>
+        <w:pStyle w:val="LO-normal"/>
         <w:ind w:left="0" w:hanging="0"/>
         <w:rPr/>
       </w:pPr>
@@ -494,7 +499,7 @@
     </w:p>
     <w:p>
       <w:pPr>
-        <w:pStyle w:val="Normal1"/>
+        <w:pStyle w:val="LO-normal"/>
         <w:ind w:left="0" w:hanging="0"/>
         <w:rPr/>
       </w:pPr>
@@ -504,7 +509,8 @@
     </w:p>
     <w:p>
       <w:pPr>
-        <w:pStyle w:val="Normal1"/>
+        <w:pStyle w:val="LO-normal"/>
+        <w:ind w:left="0" w:hanging="0"/>
         <w:rPr/>
       </w:pPr>
       <w:r>
@@ -525,7 +531,7 @@
     </w:p>
     <w:p>
       <w:pPr>
-        <w:pStyle w:val="Normal1"/>
+        <w:pStyle w:val="LO-normal"/>
         <w:rPr/>
       </w:pPr>
       <w:r>
@@ -535,7 +541,7 @@
     </w:p>
     <w:p>
       <w:pPr>
-        <w:pStyle w:val="Normal1"/>
+        <w:pStyle w:val="LO-normal"/>
         <w:rPr>
           <w:u w:val="none"/>
         </w:rPr>
@@ -547,7 +553,7 @@
     </w:p>
     <w:p>
       <w:pPr>
-        <w:pStyle w:val="Normal1"/>
+        <w:pStyle w:val="LO-normal"/>
         <w:ind w:left="0" w:hanging="0"/>
         <w:rPr/>
       </w:pPr>
@@ -557,7 +563,7 @@
     </w:p>
     <w:p>
       <w:pPr>
-        <w:pStyle w:val="Normal1"/>
+        <w:pStyle w:val="LO-normal"/>
         <w:numPr>
           <w:ilvl w:val="0"/>
           <w:numId w:val="4"/>
@@ -574,7 +580,7 @@
     </w:p>
     <w:p>
       <w:pPr>
-        <w:pStyle w:val="Normal1"/>
+        <w:pStyle w:val="LO-normal"/>
         <w:numPr>
           <w:ilvl w:val="0"/>
           <w:numId w:val="4"/>
@@ -591,7 +597,7 @@
     </w:p>
     <w:p>
       <w:pPr>
-        <w:pStyle w:val="Normal1"/>
+        <w:pStyle w:val="LO-normal"/>
         <w:numPr>
           <w:ilvl w:val="0"/>
           <w:numId w:val="4"/>
@@ -608,7 +614,7 @@
     </w:p>
     <w:p>
       <w:pPr>
-        <w:pStyle w:val="Normal1"/>
+        <w:pStyle w:val="LO-normal"/>
         <w:numPr>
           <w:ilvl w:val="0"/>
           <w:numId w:val="4"/>
@@ -625,7 +631,7 @@
     </w:p>
     <w:p>
       <w:pPr>
-        <w:pStyle w:val="Normal1"/>
+        <w:pStyle w:val="LO-normal"/>
         <w:numPr>
           <w:ilvl w:val="0"/>
           <w:numId w:val="4"/>
@@ -642,7 +648,7 @@
     </w:p>
     <w:p>
       <w:pPr>
-        <w:pStyle w:val="Normal1"/>
+        <w:pStyle w:val="LO-normal"/>
         <w:numPr>
           <w:ilvl w:val="0"/>
           <w:numId w:val="4"/>
@@ -657,7 +663,7 @@
     </w:p>
     <w:p>
       <w:pPr>
-        <w:pStyle w:val="Normal1"/>
+        <w:pStyle w:val="LO-normal"/>
         <w:numPr>
           <w:ilvl w:val="0"/>
           <w:numId w:val="4"/>
@@ -674,7 +680,7 @@
     </w:p>
     <w:p>
       <w:pPr>
-        <w:pStyle w:val="Normal1"/>
+        <w:pStyle w:val="LO-normal"/>
         <w:rPr/>
       </w:pPr>
       <w:r>
@@ -695,7 +701,7 @@
     </w:p>
     <w:p>
       <w:pPr>
-        <w:pStyle w:val="Normal1"/>
+        <w:pStyle w:val="LO-normal"/>
         <w:rPr/>
       </w:pPr>
       <w:r>
@@ -705,7 +711,7 @@
     </w:p>
     <w:p>
       <w:pPr>
-        <w:pStyle w:val="Normal1"/>
+        <w:pStyle w:val="LO-normal"/>
         <w:numPr>
           <w:ilvl w:val="0"/>
           <w:numId w:val="2"/>
@@ -720,7 +726,7 @@
     </w:p>
     <w:p>
       <w:pPr>
-        <w:pStyle w:val="Normal1"/>
+        <w:pStyle w:val="LO-normal"/>
         <w:numPr>
           <w:ilvl w:val="0"/>
           <w:numId w:val="2"/>
@@ -735,7 +741,7 @@
     </w:p>
     <w:p>
       <w:pPr>
-        <w:pStyle w:val="Normal1"/>
+        <w:pStyle w:val="LO-normal"/>
         <w:numPr>
           <w:ilvl w:val="1"/>
           <w:numId w:val="2"/>
@@ -750,7 +756,7 @@
     </w:p>
     <w:p>
       <w:pPr>
-        <w:pStyle w:val="Normal1"/>
+        <w:pStyle w:val="LO-normal"/>
         <w:numPr>
           <w:ilvl w:val="1"/>
           <w:numId w:val="2"/>
@@ -771,7 +777,7 @@
     </w:p>
     <w:p>
       <w:pPr>
-        <w:pStyle w:val="Normal1"/>
+        <w:pStyle w:val="LO-normal"/>
         <w:numPr>
           <w:ilvl w:val="0"/>
           <w:numId w:val="2"/>
@@ -787,12 +793,19 @@
           <w:b/>
           <w:bCs/>
         </w:rPr>
-        <w:t xml:space="preserve">(10) Exploration </w:t>
-      </w:r>
-    </w:p>
-    <w:p>
-      <w:pPr>
-        <w:pStyle w:val="Normal1"/>
+        <w:t>(10) Exploratio</w:t>
+      </w:r>
+      <w:r>
+        <w:rPr>
+          <w:b w:val="false"/>
+          <w:bCs w:val="false"/>
+        </w:rPr>
+        <w:t xml:space="preserve">n </w:t>
+      </w:r>
+    </w:p>
+    <w:p>
+      <w:pPr>
+        <w:pStyle w:val="LO-normal"/>
         <w:numPr>
           <w:ilvl w:val="0"/>
           <w:numId w:val="2"/>
@@ -813,16 +826,16 @@
     </w:p>
     <w:p>
       <w:pPr>
-        <w:pStyle w:val="Normal1"/>
-        <w:rPr/>
-      </w:pPr>
-      <w:r>
-        <w:rPr/>
-      </w:r>
-    </w:p>
-    <w:p>
-      <w:pPr>
-        <w:pStyle w:val="Normal1"/>
+        <w:pStyle w:val="LO-normal"/>
+        <w:rPr/>
+      </w:pPr>
+      <w:r>
+        <w:rPr/>
+      </w:r>
+    </w:p>
+    <w:p>
+      <w:pPr>
+        <w:pStyle w:val="LO-normal"/>
         <w:rPr/>
       </w:pPr>
       <w:r>
@@ -845,16 +858,16 @@
     </w:p>
     <w:p>
       <w:pPr>
-        <w:pStyle w:val="Normal1"/>
-        <w:rPr/>
-      </w:pPr>
-      <w:r>
-        <w:rPr/>
-      </w:r>
-    </w:p>
-    <w:p>
-      <w:pPr>
-        <w:pStyle w:val="Normal1"/>
+        <w:pStyle w:val="LO-normal"/>
+        <w:rPr/>
+      </w:pPr>
+      <w:r>
+        <w:rPr/>
+      </w:r>
+    </w:p>
+    <w:p>
+      <w:pPr>
+        <w:pStyle w:val="LO-normal"/>
         <w:rPr/>
       </w:pPr>
       <w:r>
@@ -871,7 +884,7 @@
     </w:p>
     <w:p>
       <w:pPr>
-        <w:pStyle w:val="Normal1"/>
+        <w:pStyle w:val="LO-normal"/>
         <w:numPr>
           <w:ilvl w:val="1"/>
           <w:numId w:val="1"/>
@@ -886,7 +899,7 @@
     </w:p>
     <w:p>
       <w:pPr>
-        <w:pStyle w:val="Normal1"/>
+        <w:pStyle w:val="LO-normal"/>
         <w:numPr>
           <w:ilvl w:val="1"/>
           <w:numId w:val="1"/>
@@ -901,7 +914,7 @@
     </w:p>
     <w:p>
       <w:pPr>
-        <w:pStyle w:val="Normal1"/>
+        <w:pStyle w:val="LO-normal"/>
         <w:numPr>
           <w:ilvl w:val="2"/>
           <w:numId w:val="1"/>
@@ -916,7 +929,7 @@
     </w:p>
     <w:p>
       <w:pPr>
-        <w:pStyle w:val="Normal1"/>
+        <w:pStyle w:val="LO-normal"/>
         <w:numPr>
           <w:ilvl w:val="2"/>
           <w:numId w:val="1"/>
@@ -931,7 +944,7 @@
     </w:p>
     <w:p>
       <w:pPr>
-        <w:pStyle w:val="Normal1"/>
+        <w:pStyle w:val="LO-normal"/>
         <w:numPr>
           <w:ilvl w:val="2"/>
           <w:numId w:val="1"/>
@@ -946,7 +959,7 @@
     </w:p>
     <w:p>
       <w:pPr>
-        <w:pStyle w:val="Normal1"/>
+        <w:pStyle w:val="LO-normal"/>
         <w:numPr>
           <w:ilvl w:val="1"/>
           <w:numId w:val="1"/>
@@ -963,7 +976,7 @@
     </w:p>
     <w:p>
       <w:pPr>
-        <w:pStyle w:val="Normal1"/>
+        <w:pStyle w:val="LO-normal"/>
         <w:numPr>
           <w:ilvl w:val="1"/>
           <w:numId w:val="1"/>
@@ -980,7 +993,7 @@
     </w:p>
     <w:p>
       <w:pPr>
-        <w:pStyle w:val="Normal1"/>
+        <w:pStyle w:val="LO-normal"/>
         <w:numPr>
           <w:ilvl w:val="0"/>
           <w:numId w:val="1"/>
@@ -997,7 +1010,7 @@
     </w:p>
     <w:p>
       <w:pPr>
-        <w:pStyle w:val="Normal1"/>
+        <w:pStyle w:val="LO-normal"/>
         <w:numPr>
           <w:ilvl w:val="0"/>
           <w:numId w:val="1"/>
@@ -1014,7 +1027,7 @@
     </w:p>
     <w:p>
       <w:pPr>
-        <w:pStyle w:val="Normal1"/>
+        <w:pStyle w:val="LO-normal"/>
         <w:numPr>
           <w:ilvl w:val="0"/>
           <w:numId w:val="1"/>
@@ -1029,7 +1042,7 @@
     </w:p>
     <w:p>
       <w:pPr>
-        <w:pStyle w:val="Normal1"/>
+        <w:pStyle w:val="LO-normal"/>
         <w:numPr>
           <w:ilvl w:val="0"/>
           <w:numId w:val="1"/>
@@ -1044,7 +1057,7 @@
     </w:p>
     <w:p>
       <w:pPr>
-        <w:pStyle w:val="Normal1"/>
+        <w:pStyle w:val="LO-normal"/>
         <w:ind w:left="720" w:hanging="0"/>
         <w:rPr/>
       </w:pPr>
@@ -1054,25 +1067,25 @@
     </w:p>
     <w:p>
       <w:pPr>
-        <w:pStyle w:val="Normal1"/>
-        <w:rPr/>
-      </w:pPr>
-      <w:r>
-        <w:rPr/>
-      </w:r>
-    </w:p>
-    <w:p>
-      <w:pPr>
-        <w:pStyle w:val="Normal1"/>
-        <w:rPr/>
-      </w:pPr>
-      <w:r>
-        <w:rPr/>
-      </w:r>
-    </w:p>
-    <w:p>
-      <w:pPr>
-        <w:pStyle w:val="Normal1"/>
+        <w:pStyle w:val="LO-normal"/>
+        <w:rPr/>
+      </w:pPr>
+      <w:r>
+        <w:rPr/>
+      </w:r>
+    </w:p>
+    <w:p>
+      <w:pPr>
+        <w:pStyle w:val="LO-normal"/>
+        <w:rPr/>
+      </w:pPr>
+      <w:r>
+        <w:rPr/>
+      </w:r>
+    </w:p>
+    <w:p>
+      <w:pPr>
+        <w:pStyle w:val="LO-normal"/>
         <w:ind w:left="0" w:hanging="0"/>
         <w:rPr/>
       </w:pPr>
@@ -1082,7 +1095,7 @@
     </w:p>
     <w:p>
       <w:pPr>
-        <w:pStyle w:val="Normal1"/>
+        <w:pStyle w:val="LO-normal"/>
         <w:ind w:left="0" w:hanging="0"/>
         <w:rPr/>
       </w:pPr>
@@ -1092,7 +1105,7 @@
     </w:p>
     <w:p>
       <w:pPr>
-        <w:pStyle w:val="Normal1"/>
+        <w:pStyle w:val="LO-normal"/>
         <w:ind w:left="0" w:hanging="0"/>
         <w:rPr/>
       </w:pPr>
@@ -1102,7 +1115,7 @@
     </w:p>
     <w:p>
       <w:pPr>
-        <w:pStyle w:val="Normal1"/>
+        <w:pStyle w:val="LO-normal"/>
         <w:ind w:left="720" w:hanging="0"/>
         <w:rPr/>
       </w:pPr>
@@ -1112,7 +1125,7 @@
     </w:p>
     <w:p>
       <w:pPr>
-        <w:pStyle w:val="Normal1"/>
+        <w:pStyle w:val="LO-normal"/>
         <w:ind w:left="0" w:hanging="0"/>
         <w:rPr>
           <w:rFonts w:ascii="Arial" w:hAnsi="Arial" w:eastAsia="Arial" w:cs="Arial"/>
@@ -1128,25 +1141,25 @@
     </w:p>
     <w:p>
       <w:pPr>
-        <w:pStyle w:val="Normal1"/>
-        <w:rPr/>
-      </w:pPr>
-      <w:r>
-        <w:rPr/>
-      </w:r>
-    </w:p>
-    <w:p>
-      <w:pPr>
-        <w:pStyle w:val="Normal1"/>
-        <w:rPr/>
-      </w:pPr>
-      <w:r>
-        <w:rPr/>
-      </w:r>
-    </w:p>
-    <w:p>
-      <w:pPr>
-        <w:pStyle w:val="Normal1"/>
+        <w:pStyle w:val="LO-normal"/>
+        <w:rPr/>
+      </w:pPr>
+      <w:r>
+        <w:rPr/>
+      </w:r>
+    </w:p>
+    <w:p>
+      <w:pPr>
+        <w:pStyle w:val="LO-normal"/>
+        <w:rPr/>
+      </w:pPr>
+      <w:r>
+        <w:rPr/>
+      </w:r>
+    </w:p>
+    <w:p>
+      <w:pPr>
+        <w:pStyle w:val="LO-normal"/>
         <w:rPr/>
       </w:pPr>
       <w:r>
@@ -1894,6 +1907,7 @@
     <w:qFormat/>
     <w:pPr>
       <w:widowControl/>
+      <w:suppressAutoHyphens w:val="true"/>
       <w:bidi w:val="0"/>
       <w:spacing w:lineRule="auto" w:line="276" w:before="0" w:after="0"/>
       <w:jc w:val="left"/>
@@ -1909,8 +1923,8 @@
   </w:style>
   <w:style w:type="paragraph" w:styleId="Heading1">
     <w:name w:val="Heading 1"/>
-    <w:basedOn w:val="Normal1"/>
-    <w:next w:val="Normal1"/>
+    <w:basedOn w:val="LO-normal"/>
+    <w:next w:val="LO-normal"/>
     <w:qFormat/>
     <w:pPr>
       <w:keepNext w:val="true"/>
@@ -1924,8 +1938,8 @@
   </w:style>
   <w:style w:type="paragraph" w:styleId="Heading2">
     <w:name w:val="Heading 2"/>
-    <w:basedOn w:val="Normal1"/>
-    <w:next w:val="Normal1"/>
+    <w:basedOn w:val="LO-normal"/>
+    <w:next w:val="LO-normal"/>
     <w:qFormat/>
     <w:pPr>
       <w:keepNext w:val="true"/>
@@ -1940,8 +1954,8 @@
   </w:style>
   <w:style w:type="paragraph" w:styleId="Heading3">
     <w:name w:val="Heading 3"/>
-    <w:basedOn w:val="Normal1"/>
-    <w:next w:val="Normal1"/>
+    <w:basedOn w:val="LO-normal"/>
+    <w:next w:val="LO-normal"/>
     <w:qFormat/>
     <w:pPr>
       <w:keepNext w:val="true"/>
@@ -1959,8 +1973,8 @@
   </w:style>
   <w:style w:type="paragraph" w:styleId="Heading4">
     <w:name w:val="Heading 4"/>
-    <w:basedOn w:val="Normal1"/>
-    <w:next w:val="Normal1"/>
+    <w:basedOn w:val="LO-normal"/>
+    <w:next w:val="LO-normal"/>
     <w:qFormat/>
     <w:pPr>
       <w:keepNext w:val="true"/>
@@ -1978,8 +1992,8 @@
   </w:style>
   <w:style w:type="paragraph" w:styleId="Heading5">
     <w:name w:val="Heading 5"/>
-    <w:basedOn w:val="Normal1"/>
-    <w:next w:val="Normal1"/>
+    <w:basedOn w:val="LO-normal"/>
+    <w:next w:val="LO-normal"/>
     <w:qFormat/>
     <w:pPr>
       <w:keepNext w:val="true"/>
@@ -1996,8 +2010,8 @@
   </w:style>
   <w:style w:type="paragraph" w:styleId="Heading6">
     <w:name w:val="Heading 6"/>
-    <w:basedOn w:val="Normal1"/>
-    <w:next w:val="Normal1"/>
+    <w:basedOn w:val="LO-normal"/>
+    <w:next w:val="LO-normal"/>
     <w:qFormat/>
     <w:pPr>
       <w:keepNext w:val="true"/>
@@ -2083,11 +2097,12 @@
       <w:rFonts w:cs="Droid Sans Devanagari"/>
     </w:rPr>
   </w:style>
-  <w:style w:type="paragraph" w:styleId="Normal1" w:default="1">
+  <w:style w:type="paragraph" w:styleId="LO-normal" w:default="1">
     <w:name w:val="LO-normal"/>
     <w:qFormat/>
     <w:pPr>
       <w:widowControl/>
+      <w:suppressAutoHyphens w:val="true"/>
       <w:bidi w:val="0"/>
       <w:spacing w:lineRule="auto" w:line="276" w:before="0" w:after="0"/>
       <w:jc w:val="left"/>
@@ -2103,8 +2118,8 @@
   </w:style>
   <w:style w:type="paragraph" w:styleId="Title">
     <w:name w:val="Title"/>
-    <w:basedOn w:val="Normal1"/>
-    <w:next w:val="Normal1"/>
+    <w:basedOn w:val="LO-normal"/>
+    <w:next w:val="LO-normal"/>
     <w:qFormat/>
     <w:pPr>
       <w:keepNext w:val="true"/>
@@ -2120,8 +2135,8 @@
   </w:style>
   <w:style w:type="paragraph" w:styleId="Subtitle">
     <w:name w:val="Subtitle"/>
-    <w:basedOn w:val="Normal1"/>
-    <w:next w:val="Normal1"/>
+    <w:basedOn w:val="LO-normal"/>
+    <w:next w:val="LO-normal"/>
     <w:qFormat/>
     <w:pPr>
       <w:keepNext w:val="true"/>

</xml_diff>